<commit_message>
Window Size formalas added.
</commit_message>
<xml_diff>
--- a/Documents/Calculation.docx
+++ b/Documents/Calculation.docx
@@ -83,19 +83,7 @@
             <w:rPr>
               <w:rFonts w:ascii="Cambria Math" w:hAnsi="Cambria Math"/>
             </w:rPr>
-            <m:t>=</m:t>
-          </m:r>
-          <m:r>
-            <w:rPr>
-              <w:rFonts w:ascii="Cambria Math" w:hAnsi="Cambria Math"/>
-            </w:rPr>
-            <m:t>size</m:t>
-          </m:r>
-          <m:r>
-            <w:rPr>
-              <w:rFonts w:ascii="Cambria Math" w:hAnsi="Cambria Math"/>
-            </w:rPr>
-            <m:t>;</m:t>
+            <m:t>=size;</m:t>
           </m:r>
           <m:r>
             <w:rPr>
@@ -205,25 +193,7 @@
             <w:rPr>
               <w:rFonts w:ascii="Cambria Math" w:hAnsi="Cambria Math"/>
             </w:rPr>
-            <m:t>=</m:t>
-          </m:r>
-          <m:r>
-            <w:rPr>
-              <w:rFonts w:ascii="Cambria Math" w:hAnsi="Cambria Math"/>
-            </w:rPr>
-            <m:t>3</m:t>
-          </m:r>
-          <m:r>
-            <w:rPr>
-              <w:rFonts w:ascii="Cambria Math" w:hAnsi="Cambria Math"/>
-            </w:rPr>
-            <m:t>*</m:t>
-          </m:r>
-          <m:r>
-            <w:rPr>
-              <w:rFonts w:ascii="Cambria Math" w:hAnsi="Cambria Math"/>
-            </w:rPr>
-            <m:t>size</m:t>
+            <m:t>=3*size</m:t>
           </m:r>
         </m:oMath>
       </m:oMathPara>
@@ -321,25 +291,7 @@
             <w:rPr>
               <w:rFonts w:ascii="Cambria Math" w:hAnsi="Cambria Math"/>
             </w:rPr>
-            <m:t>=</m:t>
-          </m:r>
-          <m:r>
-            <w:rPr>
-              <w:rFonts w:ascii="Cambria Math" w:hAnsi="Cambria Math"/>
-            </w:rPr>
-            <m:t>4</m:t>
-          </m:r>
-          <m:r>
-            <w:rPr>
-              <w:rFonts w:ascii="Cambria Math" w:hAnsi="Cambria Math"/>
-            </w:rPr>
-            <m:t>*size</m:t>
-          </m:r>
-          <m:r>
-            <w:rPr>
-              <w:rFonts w:ascii="Cambria Math" w:hAnsi="Cambria Math"/>
-            </w:rPr>
-            <m:t>;</m:t>
+            <m:t>=4*size;</m:t>
           </m:r>
         </m:oMath>
       </m:oMathPara>
@@ -388,37 +340,7 @@
             <w:rPr>
               <w:rFonts w:ascii="Cambria Math" w:hAnsi="Cambria Math"/>
             </w:rPr>
-            <m:t>=</m:t>
-          </m:r>
-          <m:r>
-            <w:rPr>
-              <w:rFonts w:ascii="Cambria Math" w:hAnsi="Cambria Math"/>
-            </w:rPr>
-            <m:t>1</m:t>
-          </m:r>
-          <m:r>
-            <w:rPr>
-              <w:rFonts w:ascii="Cambria Math" w:hAnsi="Cambria Math"/>
-            </w:rPr>
-            <m:t>.</m:t>
-          </m:r>
-          <m:r>
-            <w:rPr>
-              <w:rFonts w:ascii="Cambria Math" w:hAnsi="Cambria Math"/>
-            </w:rPr>
-            <m:t>73206</m:t>
-          </m:r>
-          <m:r>
-            <w:rPr>
-              <w:rFonts w:ascii="Cambria Math" w:hAnsi="Cambria Math"/>
-            </w:rPr>
-            <m:t>*size</m:t>
-          </m:r>
-          <m:r>
-            <w:rPr>
-              <w:rFonts w:ascii="Cambria Math" w:hAnsi="Cambria Math"/>
-            </w:rPr>
-            <m:t>;</m:t>
+            <m:t>=1.73206*size;</m:t>
           </m:r>
         </m:oMath>
       </m:oMathPara>
@@ -467,25 +389,7 @@
             <w:rPr>
               <w:rFonts w:ascii="Cambria Math" w:hAnsi="Cambria Math"/>
             </w:rPr>
-            <m:t>=</m:t>
-          </m:r>
-          <m:r>
-            <w:rPr>
-              <w:rFonts w:ascii="Cambria Math" w:hAnsi="Cambria Math"/>
-            </w:rPr>
-            <m:t>3</m:t>
-          </m:r>
-          <m:r>
-            <w:rPr>
-              <w:rFonts w:ascii="Cambria Math" w:hAnsi="Cambria Math"/>
-            </w:rPr>
-            <m:t>*size</m:t>
-          </m:r>
-          <m:r>
-            <w:rPr>
-              <w:rFonts w:ascii="Cambria Math" w:hAnsi="Cambria Math"/>
-            </w:rPr>
-            <m:t>;</m:t>
+            <m:t>=3*size;</m:t>
           </m:r>
         </m:oMath>
       </m:oMathPara>
@@ -540,37 +444,7 @@
             <w:rPr>
               <w:rFonts w:ascii="Cambria Math" w:hAnsi="Cambria Math"/>
             </w:rPr>
-            <m:t>=</m:t>
-          </m:r>
-          <m:r>
-            <w:rPr>
-              <w:rFonts w:ascii="Cambria Math" w:hAnsi="Cambria Math"/>
-            </w:rPr>
-            <m:t>3</m:t>
-          </m:r>
-          <m:r>
-            <w:rPr>
-              <w:rFonts w:ascii="Cambria Math" w:hAnsi="Cambria Math"/>
-            </w:rPr>
-            <m:t>.</m:t>
-          </m:r>
-          <m:r>
-            <w:rPr>
-              <w:rFonts w:ascii="Cambria Math" w:hAnsi="Cambria Math"/>
-            </w:rPr>
-            <m:t>46412</m:t>
-          </m:r>
-          <m:r>
-            <w:rPr>
-              <w:rFonts w:ascii="Cambria Math" w:hAnsi="Cambria Math"/>
-            </w:rPr>
-            <m:t>*size</m:t>
-          </m:r>
-          <m:r>
-            <w:rPr>
-              <w:rFonts w:ascii="Cambria Math" w:hAnsi="Cambria Math"/>
-            </w:rPr>
-            <m:t>;</m:t>
+            <m:t>=3.46412*size;</m:t>
           </m:r>
         </m:oMath>
       </m:oMathPara>
@@ -625,19 +499,7 @@
             <w:rPr>
               <w:rFonts w:ascii="Cambria Math" w:hAnsi="Cambria Math"/>
             </w:rPr>
-            <m:t>=</m:t>
-          </m:r>
-          <m:r>
-            <w:rPr>
-              <w:rFonts w:ascii="Cambria Math" w:hAnsi="Cambria Math"/>
-            </w:rPr>
-            <m:t>size</m:t>
-          </m:r>
-          <m:r>
-            <w:rPr>
-              <w:rFonts w:ascii="Cambria Math" w:hAnsi="Cambria Math"/>
-            </w:rPr>
-            <m:t>;</m:t>
+            <m:t>=size;</m:t>
           </m:r>
         </m:oMath>
       </m:oMathPara>
@@ -692,19 +554,7 @@
             <w:rPr>
               <w:rFonts w:ascii="Cambria Math" w:hAnsi="Cambria Math"/>
             </w:rPr>
-            <m:t>=3.46412</m:t>
-          </m:r>
-          <m:r>
-            <w:rPr>
-              <w:rFonts w:ascii="Cambria Math" w:hAnsi="Cambria Math"/>
-            </w:rPr>
-            <m:t>*size</m:t>
-          </m:r>
-          <m:r>
-            <w:rPr>
-              <w:rFonts w:ascii="Cambria Math" w:hAnsi="Cambria Math"/>
-            </w:rPr>
-            <m:t>;</m:t>
+            <m:t>=3.46412*size;</m:t>
           </m:r>
         </m:oMath>
       </m:oMathPara>
@@ -808,19 +658,7 @@
             <w:rPr>
               <w:rFonts w:ascii="Cambria Math" w:hAnsi="Cambria Math"/>
             </w:rPr>
-            <m:t>=1.73206</m:t>
-          </m:r>
-          <m:r>
-            <w:rPr>
-              <w:rFonts w:ascii="Cambria Math" w:hAnsi="Cambria Math"/>
-            </w:rPr>
-            <m:t>*size</m:t>
-          </m:r>
-          <m:r>
-            <w:rPr>
-              <w:rFonts w:ascii="Cambria Math" w:hAnsi="Cambria Math"/>
-            </w:rPr>
-            <m:t>;</m:t>
+            <m:t>=1.73206*size;</m:t>
           </m:r>
         </m:oMath>
       </m:oMathPara>
@@ -864,8 +702,6 @@
         </w:rPr>
         <w:t>Pivots</w:t>
       </w:r>
-      <w:bookmarkStart w:id="0" w:name="_GoBack"/>
-      <w:bookmarkEnd w:id="0"/>
     </w:p>
     <w:p>
       <w:pPr>
@@ -962,25 +798,7 @@
             <w:rPr>
               <w:rFonts w:ascii="Cambria Math" w:hAnsi="Cambria Math"/>
             </w:rPr>
-            <m:t>*(3*size+</m:t>
-          </m:r>
-          <m:r>
-            <w:rPr>
-              <w:rFonts w:ascii="Cambria Math" w:hAnsi="Cambria Math"/>
-            </w:rPr>
-            <m:t>0.866025</m:t>
-          </m:r>
-          <m:r>
-            <w:rPr>
-              <w:rFonts w:ascii="Cambria Math" w:hAnsi="Cambria Math"/>
-            </w:rPr>
-            <m:t>*interval)</m:t>
-          </m:r>
-          <m:r>
-            <w:rPr>
-              <w:rFonts w:ascii="Cambria Math" w:hAnsi="Cambria Math"/>
-            </w:rPr>
-            <m:t>;</m:t>
+            <m:t>*(3*size+0.866025*interval);</m:t>
           </m:r>
         </m:oMath>
       </m:oMathPara>
@@ -1080,40 +898,166 @@
             <w:rPr>
               <w:rFonts w:ascii="Cambria Math" w:hAnsi="Cambria Math"/>
             </w:rPr>
-            <m:t>*(</m:t>
-          </m:r>
-          <m:r>
-            <w:rPr>
-              <w:rFonts w:ascii="Cambria Math" w:hAnsi="Cambria Math"/>
-            </w:rPr>
-            <m:t>1.73206*size</m:t>
-          </m:r>
-          <m:r>
-            <w:rPr>
-              <w:rFonts w:ascii="Cambria Math" w:hAnsi="Cambria Math"/>
-            </w:rPr>
-            <m:t>+0.5*</m:t>
-          </m:r>
-          <m:r>
-            <w:rPr>
-              <w:rFonts w:ascii="Cambria Math" w:hAnsi="Cambria Math"/>
-            </w:rPr>
-            <m:t>interval</m:t>
-          </m:r>
-          <m:r>
-            <w:rPr>
-              <w:rFonts w:ascii="Cambria Math" w:hAnsi="Cambria Math"/>
-            </w:rPr>
-            <m:t>)</m:t>
-          </m:r>
-          <m:r>
-            <w:rPr>
-              <w:rFonts w:ascii="Cambria Math" w:hAnsi="Cambria Math"/>
-            </w:rPr>
-            <m:t>;</m:t>
+            <m:t>*(1.73206*size+0.5*interval);</m:t>
           </m:r>
         </m:oMath>
       </m:oMathPara>
+    </w:p>
+    <w:p>
+      <w:pPr>
+        <w:spacing w:after="0" w:line="480" w:lineRule="auto"/>
+        <w:contextualSpacing/>
+        <w:rPr>
+          <w:rFonts w:eastAsiaTheme="minorEastAsia"/>
+          <w:i/>
+        </w:rPr>
+      </w:pPr>
+    </w:p>
+    <w:p>
+      <w:pPr>
+        <w:spacing w:after="0" w:line="480" w:lineRule="auto"/>
+        <w:contextualSpacing/>
+        <w:rPr>
+          <w:b/>
+          <w:bCs/>
+          <w:iCs/>
+          <w:lang w:val="en-US"/>
+        </w:rPr>
+      </w:pPr>
+      <w:r>
+        <w:rPr>
+          <w:b/>
+          <w:bCs/>
+          <w:iCs/>
+          <w:lang w:val="en-US"/>
+        </w:rPr>
+        <w:t>Window Size</w:t>
+      </w:r>
+    </w:p>
+    <w:p>
+      <w:pPr>
+        <w:spacing w:after="0" w:line="480" w:lineRule="auto"/>
+        <w:contextualSpacing/>
+        <w:rPr>
+          <w:rFonts w:eastAsiaTheme="minorEastAsia"/>
+          <w:i/>
+        </w:rPr>
+      </w:pPr>
+      <m:oMathPara>
+        <m:oMathParaPr>
+          <m:jc m:val="left"/>
+        </m:oMathParaPr>
+        <m:oMath>
+          <m:r>
+            <w:rPr>
+              <w:rFonts w:ascii="Cambria Math" w:hAnsi="Cambria Math"/>
+            </w:rPr>
+            <m:t>Width</m:t>
+          </m:r>
+          <m:r>
+            <w:rPr>
+              <w:rFonts w:ascii="Cambria Math" w:hAnsi="Cambria Math"/>
+            </w:rPr>
+            <m:t>=</m:t>
+          </m:r>
+          <m:r>
+            <w:rPr>
+              <w:rFonts w:ascii="Cambria Math" w:hAnsi="Cambria Math"/>
+            </w:rPr>
+            <m:t>10</m:t>
+          </m:r>
+          <m:r>
+            <w:rPr>
+              <w:rFonts w:ascii="Cambria Math" w:hAnsi="Cambria Math"/>
+            </w:rPr>
+            <m:t>*size+</m:t>
+          </m:r>
+          <m:r>
+            <w:rPr>
+              <w:rFonts w:ascii="Cambria Math" w:hAnsi="Cambria Math"/>
+            </w:rPr>
+            <m:t>1.73205</m:t>
+          </m:r>
+          <m:r>
+            <w:rPr>
+              <w:rFonts w:ascii="Cambria Math" w:hAnsi="Cambria Math"/>
+            </w:rPr>
+            <m:t>*interval;</m:t>
+          </m:r>
+        </m:oMath>
+      </m:oMathPara>
+      <w:bookmarkStart w:id="0" w:name="_GoBack"/>
+      <w:bookmarkEnd w:id="0"/>
+    </w:p>
+    <w:p>
+      <w:pPr>
+        <w:spacing w:after="0" w:line="480" w:lineRule="auto"/>
+        <w:contextualSpacing/>
+        <w:rPr>
+          <w:rFonts w:eastAsiaTheme="minorEastAsia"/>
+          <w:i/>
+        </w:rPr>
+      </w:pPr>
+      <m:oMathPara>
+        <m:oMathParaPr>
+          <m:jc m:val="left"/>
+        </m:oMathParaPr>
+        <m:oMath>
+          <m:r>
+            <w:rPr>
+              <w:rFonts w:ascii="Cambria Math" w:hAnsi="Cambria Math"/>
+            </w:rPr>
+            <m:t>Height</m:t>
+          </m:r>
+          <m:r>
+            <w:rPr>
+              <w:rFonts w:ascii="Cambria Math" w:hAnsi="Cambria Math"/>
+            </w:rPr>
+            <m:t>=</m:t>
+          </m:r>
+          <m:r>
+            <w:rPr>
+              <w:rFonts w:ascii="Cambria Math" w:hAnsi="Cambria Math"/>
+            </w:rPr>
+            <m:t>10.39236</m:t>
+          </m:r>
+          <m:r>
+            <w:rPr>
+              <w:rFonts w:ascii="Cambria Math" w:hAnsi="Cambria Math"/>
+            </w:rPr>
+            <m:t>*size+</m:t>
+          </m:r>
+          <m:r>
+            <w:rPr>
+              <w:rFonts w:ascii="Cambria Math" w:hAnsi="Cambria Math"/>
+            </w:rPr>
+            <m:t>2</m:t>
+          </m:r>
+          <m:r>
+            <w:rPr>
+              <w:rFonts w:ascii="Cambria Math" w:hAnsi="Cambria Math"/>
+            </w:rPr>
+            <m:t>*interval</m:t>
+          </m:r>
+          <m:r>
+            <w:rPr>
+              <w:rFonts w:ascii="Cambria Math" w:hAnsi="Cambria Math"/>
+            </w:rPr>
+            <m:t>;</m:t>
+          </m:r>
+        </m:oMath>
+      </m:oMathPara>
+    </w:p>
+    <w:p>
+      <w:pPr>
+        <w:spacing w:after="0" w:line="480" w:lineRule="auto"/>
+        <w:contextualSpacing/>
+        <w:rPr>
+          <w:rFonts w:eastAsiaTheme="minorEastAsia"/>
+          <w:i/>
+          <w:lang w:val="en-US"/>
+        </w:rPr>
+      </w:pPr>
     </w:p>
     <w:p>
       <w:pPr>

</xml_diff>